<commit_message>
Revisione documenti System design e Object design
</commit_message>
<xml_diff>
--- a/Documents/System Design Document.docx
+++ b/Documents/System Design Document.docx
@@ -2605,7 +2605,7 @@
               <w:spacing w:line="276" w:lineRule="auto"/>
             </w:pPr>
             <w:r>
-              <w:t>Affidabilità</w:t>
+              <w:t>Sicurezza</w:t>
             </w:r>
           </w:p>
         </w:tc>
@@ -2675,15 +2675,28 @@
               <w:t>Usabilità</w:t>
             </w:r>
             <w:r>
-              <w:t>: Il sistema deve essere facile da apprendere ed</w:t>
-            </w:r>
-          </w:p>
-          <w:p>
-            <w:pPr>
-              <w:spacing w:line="276" w:lineRule="auto"/>
-            </w:pPr>
-            <w:r>
-              <w:t>intuitivo da utilizzare senza necessariamente consultare la documentazione. I contenuti dovranno essere fruibili attraverso dispositivi sia desktop che mobile ed accessibili attraverso un numero ridotto di interazioni</w:t>
+              <w:t xml:space="preserve">: Il sistema deve essere </w:t>
+            </w:r>
+            <w:r>
+              <w:t>facile da</w:t>
+            </w:r>
+            <w:r>
+              <w:t xml:space="preserve"> utilizzare senza necessariamente consultare la documentazione</w:t>
+            </w:r>
+            <w:r>
+              <w:t xml:space="preserve"> </w:t>
+            </w:r>
+            <w:r>
+              <w:t>anche tramite l’utilizzo di un menu contestuale</w:t>
+            </w:r>
+            <w:r>
+              <w:t xml:space="preserve"> che permette di muoversi all’interno del sito in qualsiasi momento</w:t>
+            </w:r>
+            <w:r>
+              <w:t>. I contenuti dovranno essere fruibili attraverso dispositivi sia desktop che mobile ed accessibili attraverso un numero ridotto di interazioni</w:t>
+            </w:r>
+            <w:r>
+              <w:t>.</w:t>
             </w:r>
           </w:p>
         </w:tc>
@@ -2697,7 +2710,7 @@
               <w:spacing w:line="276" w:lineRule="auto"/>
             </w:pPr>
             <w:r>
-              <w:t>Utente finale</w:t>
+              <w:t>Usabilità</w:t>
             </w:r>
           </w:p>
         </w:tc>
@@ -2957,7 +2970,15 @@
               <w:t xml:space="preserve">Il sistema deve essere in grado di supportare fino </w:t>
             </w:r>
             <w:r>
-              <w:t>a 1000 utenti simultaneamente</w:t>
+              <w:t xml:space="preserve">a </w:t>
+            </w:r>
+            <w:proofErr w:type="gramStart"/>
+            <w:r>
+              <w:t>1000</w:t>
+            </w:r>
+            <w:proofErr w:type="gramEnd"/>
+            <w:r>
+              <w:t xml:space="preserve"> utenti simultaneamente</w:t>
             </w:r>
             <w:r>
               <w:t xml:space="preserve"> e </w:t>
@@ -3057,7 +3078,15 @@
               <w:t>Tempi di risposta</w:t>
             </w:r>
             <w:r>
-              <w:t>: Il sistema deve elaborare le richieste e produrre output in meno di 2 secondi</w:t>
+              <w:t xml:space="preserve">: Il sistema deve elaborare le richieste e produrre output in meno di </w:t>
+            </w:r>
+            <w:proofErr w:type="gramStart"/>
+            <w:r>
+              <w:t>2</w:t>
+            </w:r>
+            <w:proofErr w:type="gramEnd"/>
+            <w:r>
+              <w:t xml:space="preserve"> secondi</w:t>
             </w:r>
             <w:r>
               <w:t>.</w:t>
@@ -3155,7 +3184,7 @@
               <w:spacing w:line="276" w:lineRule="auto"/>
             </w:pPr>
             <w:r>
-              <w:t>Supportabilità</w:t>
+              <w:t>Sopportabilità</w:t>
             </w:r>
           </w:p>
         </w:tc>
@@ -3255,11 +3284,16 @@
           <w:bCs/>
         </w:rPr>
       </w:pPr>
+      <w:proofErr w:type="gramStart"/>
       <w:r>
         <w:t>I</w:t>
       </w:r>
       <w:r>
-        <w:t xml:space="preserve">l team si impegna nel consegnare il sistema completo di tutte le sue funzionalità </w:t>
+        <w:t>l team</w:t>
+      </w:r>
+      <w:proofErr w:type="gramEnd"/>
+      <w:r>
+        <w:t xml:space="preserve"> si impegna nel consegnare il sistema completo di tutte le sue funzionalità </w:t>
       </w:r>
       <w:r>
         <w:t>nei tempi stabil</w:t>
@@ -3294,11 +3328,16 @@
       <w:pPr>
         <w:spacing w:line="276" w:lineRule="auto"/>
       </w:pPr>
+      <w:proofErr w:type="gramStart"/>
       <w:r>
         <w:t>I</w:t>
       </w:r>
       <w:r>
-        <w:t xml:space="preserve">l team cercherà di ottenere le migliori prestazioni </w:t>
+        <w:t>l team</w:t>
+      </w:r>
+      <w:proofErr w:type="gramEnd"/>
+      <w:r>
+        <w:t xml:space="preserve"> cercherà di ottenere le migliori prestazioni </w:t>
       </w:r>
       <w:r>
         <w:t>per non sforare il budget a disposizione</w:t>
@@ -3454,7 +3493,7 @@
     </w:p>
     <w:p>
       <w:r>
-        <w:t>Nel documento verranno affrontati l’analisi delle architetture di sistemi simili, la scomposizione in sottosistemi del sistema proposto con la definizione della strategia di deploy e le condizioni limite. Verranno quindi definiti i servizi esposti da ciascun sottosistema.</w:t>
+        <w:t>Nel documento verranno affrontati l’analisi delle architetture di sistemi simili, la scomposizione in sottosistemi del sistema proposto. Verranno quindi definiti i servizi esposti da ciascun sottosistema.</w:t>
       </w:r>
     </w:p>
     <w:p/>
@@ -4111,76 +4150,6 @@
     </w:p>
     <w:p>
       <w:pPr>
-        <w:widowControl w:val="0"/>
-        <w:tabs>
-          <w:tab w:val="left" w:pos="974"/>
-        </w:tabs>
-        <w:autoSpaceDE w:val="0"/>
-        <w:autoSpaceDN w:val="0"/>
-        <w:spacing w:before="77" w:line="252" w:lineRule="auto"/>
-        <w:ind w:right="1036"/>
-        <w:rPr>
-          <w:rFonts w:cstheme="minorHAnsi"/>
-          <w:b/>
-          <w:bCs/>
-          <w:color w:val="000000" w:themeColor="text1"/>
-          <w:w w:val="95"/>
-          <w:sz w:val="28"/>
-          <w:szCs w:val="28"/>
-        </w:rPr>
-      </w:pPr>
-      <w:r>
-        <w:rPr>
-          <w:rFonts w:cstheme="minorHAnsi"/>
-          <w:b/>
-          <w:bCs/>
-          <w:color w:val="000000" w:themeColor="text1"/>
-          <w:w w:val="95"/>
-          <w:sz w:val="28"/>
-          <w:szCs w:val="28"/>
-        </w:rPr>
-        <w:lastRenderedPageBreak/>
-        <w:t>2</w:t>
-      </w:r>
-      <w:r>
-        <w:rPr>
-          <w:rFonts w:cstheme="minorHAnsi"/>
-          <w:b/>
-          <w:bCs/>
-          <w:color w:val="000000" w:themeColor="text1"/>
-          <w:w w:val="95"/>
-          <w:sz w:val="28"/>
-          <w:szCs w:val="28"/>
-        </w:rPr>
-        <w:t>.1</w:t>
-      </w:r>
-      <w:r>
-        <w:rPr>
-          <w:rFonts w:cstheme="minorHAnsi"/>
-          <w:b/>
-          <w:bCs/>
-          <w:color w:val="000000" w:themeColor="text1"/>
-          <w:w w:val="95"/>
-          <w:sz w:val="28"/>
-          <w:szCs w:val="28"/>
-        </w:rPr>
-        <w:t xml:space="preserve"> </w:t>
-      </w:r>
-      <w:r>
-        <w:rPr>
-          <w:rFonts w:cstheme="minorHAnsi"/>
-          <w:b/>
-          <w:bCs/>
-          <w:color w:val="000000" w:themeColor="text1"/>
-          <w:w w:val="95"/>
-          <w:sz w:val="28"/>
-          <w:szCs w:val="28"/>
-        </w:rPr>
-        <w:t>Panoramica</w:t>
-      </w:r>
-    </w:p>
-    <w:p>
-      <w:pPr>
         <w:pStyle w:val="Paragrafoelenco"/>
         <w:widowControl w:val="0"/>
         <w:numPr>
@@ -4204,6 +4173,7 @@
           <w:rFonts w:asciiTheme="minorHAnsi" w:hAnsiTheme="minorHAnsi" w:cstheme="minorHAnsi"/>
           <w:w w:val="95"/>
         </w:rPr>
+        <w:lastRenderedPageBreak/>
         <w:t>Flessibilità: per ogni tipologia di utente che effettua l’accesso al sistema, vi sarà</w:t>
       </w:r>
       <w:r>
@@ -4622,6 +4592,7 @@
         </w:rPr>
         <w:t xml:space="preserve"> </w:t>
       </w:r>
+      <w:proofErr w:type="gramStart"/>
       <w:r>
         <w:rPr>
           <w:rFonts w:asciiTheme="minorHAnsi" w:hAnsiTheme="minorHAnsi" w:cstheme="minorHAnsi"/>
@@ -4634,7 +4605,14 @@
           <w:rFonts w:asciiTheme="minorHAnsi" w:hAnsiTheme="minorHAnsi" w:cstheme="minorHAnsi"/>
           <w:w w:val="95"/>
         </w:rPr>
-        <w:t xml:space="preserve">, </w:t>
+        <w:t>,</w:t>
+      </w:r>
+      <w:r>
+        <w:rPr>
+          <w:rFonts w:asciiTheme="minorHAnsi" w:hAnsiTheme="minorHAnsi" w:cstheme="minorHAnsi"/>
+          <w:w w:val="95"/>
+        </w:rPr>
+        <w:t xml:space="preserve"> </w:t>
       </w:r>
       <w:r>
         <w:rPr>
@@ -4643,6 +4621,7 @@
         </w:rPr>
         <w:t>quindi</w:t>
       </w:r>
+      <w:proofErr w:type="gramEnd"/>
       <w:r>
         <w:rPr>
           <w:rFonts w:asciiTheme="minorHAnsi" w:hAnsiTheme="minorHAnsi" w:cstheme="minorHAnsi"/>
@@ -6642,7 +6621,27 @@
           <w:sz w:val="24"/>
           <w:szCs w:val="24"/>
         </w:rPr>
-        <w:t>di suddividere il lavoro più facilmente tra i vari componenti del team e la maggiore agilità</w:t>
+        <w:t xml:space="preserve">di suddividere il lavoro più facilmente tra i vari componenti </w:t>
+      </w:r>
+      <w:proofErr w:type="gramStart"/>
+      <w:r>
+        <w:rPr>
+          <w:rFonts w:asciiTheme="minorHAnsi" w:hAnsiTheme="minorHAnsi" w:cstheme="minorHAnsi"/>
+          <w:w w:val="95"/>
+          <w:sz w:val="24"/>
+          <w:szCs w:val="24"/>
+        </w:rPr>
+        <w:t>del team</w:t>
+      </w:r>
+      <w:proofErr w:type="gramEnd"/>
+      <w:r>
+        <w:rPr>
+          <w:rFonts w:asciiTheme="minorHAnsi" w:hAnsiTheme="minorHAnsi" w:cstheme="minorHAnsi"/>
+          <w:w w:val="95"/>
+          <w:sz w:val="24"/>
+          <w:szCs w:val="24"/>
+        </w:rPr>
+        <w:t xml:space="preserve"> e la maggiore agilità</w:t>
       </w:r>
       <w:r>
         <w:rPr>
@@ -8586,173 +8585,9 @@
     </w:p>
     <w:p>
       <w:pPr>
-        <w:widowControl w:val="0"/>
-        <w:tabs>
-          <w:tab w:val="left" w:pos="974"/>
-        </w:tabs>
-        <w:autoSpaceDE w:val="0"/>
-        <w:autoSpaceDN w:val="0"/>
-        <w:spacing w:before="3" w:line="240" w:lineRule="auto"/>
-        <w:ind w:right="1891"/>
-      </w:pPr>
-    </w:p>
-    <w:p>
-      <w:pPr>
-        <w:pStyle w:val="Corpotesto"/>
-        <w:spacing w:before="1"/>
-        <w:ind w:left="252"/>
-        <w:rPr>
-          <w:rFonts w:asciiTheme="minorHAnsi" w:hAnsiTheme="minorHAnsi" w:cstheme="minorHAnsi"/>
-          <w:b/>
-          <w:bCs/>
-          <w:color w:val="000000" w:themeColor="text1"/>
-          <w:sz w:val="24"/>
-          <w:szCs w:val="24"/>
-        </w:rPr>
-      </w:pPr>
-      <w:r>
-        <w:rPr>
-          <w:rFonts w:asciiTheme="minorHAnsi" w:hAnsiTheme="minorHAnsi" w:cstheme="minorHAnsi"/>
-          <w:b/>
-          <w:bCs/>
-          <w:color w:val="000000" w:themeColor="text1"/>
-          <w:w w:val="90"/>
-          <w:sz w:val="24"/>
-          <w:szCs w:val="24"/>
-        </w:rPr>
-        <w:t xml:space="preserve"> (User Interface)</w:t>
-      </w:r>
-      <w:r>
-        <w:rPr>
-          <w:rFonts w:asciiTheme="minorHAnsi" w:hAnsiTheme="minorHAnsi" w:cstheme="minorHAnsi"/>
-          <w:b/>
-          <w:bCs/>
-          <w:color w:val="000000" w:themeColor="text1"/>
-          <w:w w:val="90"/>
-          <w:sz w:val="24"/>
-          <w:szCs w:val="24"/>
-        </w:rPr>
-        <w:t>:</w:t>
-      </w:r>
-    </w:p>
-    <w:p>
-      <w:pPr>
-        <w:pStyle w:val="Corpotesto"/>
-        <w:spacing w:before="5"/>
-      </w:pPr>
-    </w:p>
-    <w:p>
-      <w:pPr>
-        <w:pStyle w:val="Nessunaspaziatura"/>
-        <w:rPr>
-          <w:w w:val="90"/>
-        </w:rPr>
-      </w:pPr>
-      <w:r>
-        <w:rPr>
-          <w:w w:val="90"/>
-        </w:rPr>
-        <w:t>Presenterà tutte le interfacce grafiche comuni più quelle specifiche per ogni utente.</w:t>
-      </w:r>
-    </w:p>
-    <w:p>
-      <w:pPr>
-        <w:pStyle w:val="Nessunaspaziatura"/>
-        <w:rPr>
-          <w:w w:val="90"/>
-        </w:rPr>
-      </w:pPr>
-    </w:p>
-    <w:p>
-      <w:pPr>
         <w:pStyle w:val="Corpotesto"/>
         <w:spacing w:before="77"/>
-        <w:ind w:left="252"/>
-      </w:pPr>
-      <w:r>
-        <w:rPr>
-          <w:w w:val="95"/>
-        </w:rPr>
-        <w:t>Ora</w:t>
-      </w:r>
-      <w:r>
-        <w:rPr>
-          <w:spacing w:val="-8"/>
-          <w:w w:val="95"/>
-        </w:rPr>
-        <w:t xml:space="preserve"> </w:t>
-      </w:r>
-      <w:r>
-        <w:rPr>
-          <w:w w:val="95"/>
-        </w:rPr>
-        <w:t>mostriamo</w:t>
-      </w:r>
-      <w:r>
-        <w:rPr>
-          <w:spacing w:val="-10"/>
-          <w:w w:val="95"/>
-        </w:rPr>
-        <w:t xml:space="preserve"> </w:t>
-      </w:r>
-      <w:r>
-        <w:rPr>
-          <w:w w:val="95"/>
-        </w:rPr>
-        <w:t>nello</w:t>
-      </w:r>
-      <w:r>
-        <w:rPr>
-          <w:spacing w:val="-9"/>
-          <w:w w:val="95"/>
-        </w:rPr>
-        <w:t xml:space="preserve"> </w:t>
-      </w:r>
-      <w:r>
-        <w:rPr>
-          <w:w w:val="95"/>
-        </w:rPr>
-        <w:t>specifico</w:t>
-      </w:r>
-      <w:r>
-        <w:rPr>
-          <w:spacing w:val="-8"/>
-          <w:w w:val="95"/>
-        </w:rPr>
-        <w:t xml:space="preserve"> </w:t>
-      </w:r>
-      <w:r>
-        <w:rPr>
-          <w:w w:val="95"/>
-        </w:rPr>
-        <w:t>i</w:t>
-      </w:r>
-      <w:r>
-        <w:rPr>
-          <w:spacing w:val="-10"/>
-          <w:w w:val="95"/>
-        </w:rPr>
-        <w:t xml:space="preserve"> </w:t>
-      </w:r>
-      <w:r>
-        <w:rPr>
-          <w:w w:val="95"/>
-        </w:rPr>
-        <w:t>vari</w:t>
-      </w:r>
-      <w:r>
-        <w:rPr>
-          <w:spacing w:val="-10"/>
-          <w:w w:val="95"/>
-        </w:rPr>
-        <w:t xml:space="preserve"> </w:t>
-      </w:r>
-      <w:r>
-        <w:rPr>
-          <w:w w:val="95"/>
-        </w:rPr>
-        <w:t>layer:</w:t>
-      </w:r>
+      </w:pPr>
     </w:p>
     <w:p>
       <w:pPr>
@@ -8761,20 +8596,6 @@
           <w:tab w:val="left" w:pos="781"/>
         </w:tabs>
         <w:spacing w:before="184"/>
-        <w:rPr>
-          <w:rFonts w:asciiTheme="minorHAnsi" w:hAnsiTheme="minorHAnsi" w:cstheme="minorHAnsi"/>
-          <w:b/>
-          <w:bCs/>
-          <w:i w:val="0"/>
-          <w:iCs w:val="0"/>
-          <w:color w:val="000000" w:themeColor="text1"/>
-          <w:sz w:val="28"/>
-          <w:szCs w:val="28"/>
-        </w:rPr>
-      </w:pPr>
-      <w:bookmarkStart w:id="6" w:name="_bookmark14"/>
-      <w:bookmarkEnd w:id="6"/>
-      <w:r>
         <w:rPr>
           <w:rFonts w:asciiTheme="minorHAnsi" w:hAnsiTheme="minorHAnsi" w:cstheme="minorHAnsi"/>
           <w:b/>
@@ -8786,9 +8607,9 @@
           <w:sz w:val="28"/>
           <w:szCs w:val="28"/>
         </w:rPr>
-        <w:lastRenderedPageBreak/>
-        <w:t>2.</w:t>
-      </w:r>
+      </w:pPr>
+      <w:bookmarkStart w:id="6" w:name="_bookmark14"/>
+      <w:bookmarkEnd w:id="6"/>
       <w:r>
         <w:rPr>
           <w:rFonts w:asciiTheme="minorHAnsi" w:hAnsiTheme="minorHAnsi" w:cstheme="minorHAnsi"/>
@@ -8801,7 +8622,7 @@
           <w:sz w:val="28"/>
           <w:szCs w:val="28"/>
         </w:rPr>
-        <w:t>2</w:t>
+        <w:t>2.</w:t>
       </w:r>
       <w:r>
         <w:rPr>
@@ -8815,7 +8636,7 @@
           <w:sz w:val="28"/>
           <w:szCs w:val="28"/>
         </w:rPr>
-        <w:t>.1</w:t>
+        <w:t>2</w:t>
       </w:r>
       <w:r>
         <w:rPr>
@@ -8829,9 +8650,24 @@
           <w:sz w:val="28"/>
           <w:szCs w:val="28"/>
         </w:rPr>
+        <w:t>.1</w:t>
+      </w:r>
+      <w:r>
+        <w:rPr>
+          <w:rFonts w:asciiTheme="minorHAnsi" w:hAnsiTheme="minorHAnsi" w:cstheme="minorHAnsi"/>
+          <w:b/>
+          <w:bCs/>
+          <w:i w:val="0"/>
+          <w:iCs w:val="0"/>
+          <w:color w:val="000000" w:themeColor="text1"/>
+          <w:spacing w:val="-2"/>
+          <w:sz w:val="28"/>
+          <w:szCs w:val="28"/>
+        </w:rPr>
         <w:t xml:space="preserve"> Gestione Sottosistema</w:t>
       </w:r>
     </w:p>
+    <w:p/>
     <w:p>
       <w:pPr>
         <w:pStyle w:val="Nessunaspaziatura"/>
@@ -8841,72 +8677,6 @@
           <w:w w:val="90"/>
         </w:rPr>
       </w:pPr>
-      <w:r>
-        <w:rPr>
-          <w:b/>
-          <w:bCs/>
-          <w:noProof/>
-        </w:rPr>
-        <mc:AlternateContent>
-          <mc:Choice Requires="wpi">
-            <w:drawing>
-              <wp:anchor distT="0" distB="0" distL="114300" distR="114300" simplePos="0" relativeHeight="251680768" behindDoc="0" locked="0" layoutInCell="1" allowOverlap="1" wp14:anchorId="26850C85" wp14:editId="7B663799">
-                <wp:simplePos x="0" y="0"/>
-                <wp:positionH relativeFrom="column">
-                  <wp:posOffset>2199640</wp:posOffset>
-                </wp:positionH>
-                <wp:positionV relativeFrom="paragraph">
-                  <wp:posOffset>3132455</wp:posOffset>
-                </wp:positionV>
-                <wp:extent cx="1408430" cy="420515"/>
-                <wp:effectExtent l="38100" t="57150" r="39370" b="55880"/>
-                <wp:wrapNone/>
-                <wp:docPr id="6" name="Input penna 6"/>
-                <wp:cNvGraphicFramePr/>
-                <a:graphic xmlns:a="http://schemas.openxmlformats.org/drawingml/2006/main">
-                  <a:graphicData uri="http://schemas.microsoft.com/office/word/2010/wordprocessingInk">
-                    <w14:contentPart bwMode="auto" r:id="rId6">
-                      <w14:nvContentPartPr>
-                        <w14:cNvContentPartPr/>
-                      </w14:nvContentPartPr>
-                      <w14:xfrm>
-                        <a:off x="0" y="0"/>
-                        <a:ext cx="1408430" cy="420515"/>
-                      </w14:xfrm>
-                    </w14:contentPart>
-                  </a:graphicData>
-                </a:graphic>
-              </wp:anchor>
-            </w:drawing>
-          </mc:Choice>
-          <mc:Fallback>
-            <w:pict>
-              <v:shapetype w14:anchorId="62DE5438" id="_x0000_t75" coordsize="21600,21600" o:spt="75" o:preferrelative="t" path="m@4@5l@4@11@9@11@9@5xe" filled="f" stroked="f">
-                <v:stroke joinstyle="miter"/>
-                <v:formulas>
-                  <v:f eqn="if lineDrawn pixelLineWidth 0"/>
-                  <v:f eqn="sum @0 1 0"/>
-                  <v:f eqn="sum 0 0 @1"/>
-                  <v:f eqn="prod @2 1 2"/>
-                  <v:f eqn="prod @3 21600 pixelWidth"/>
-                  <v:f eqn="prod @3 21600 pixelHeight"/>
-                  <v:f eqn="sum @0 0 1"/>
-                  <v:f eqn="prod @6 1 2"/>
-                  <v:f eqn="prod @7 21600 pixelWidth"/>
-                  <v:f eqn="sum @8 21600 0"/>
-                  <v:f eqn="prod @7 21600 pixelHeight"/>
-                  <v:f eqn="sum @10 21600 0"/>
-                </v:formulas>
-                <v:path o:extrusionok="f" gradientshapeok="t" o:connecttype="rect"/>
-                <o:lock v:ext="edit" aspectratio="t"/>
-              </v:shapetype>
-              <v:shape id="Input penna 6" o:spid="_x0000_s1026" type="#_x0000_t75" style="position:absolute;margin-left:172.5pt;margin-top:245.95pt;width:112.3pt;height:34.5pt;z-index:251680768;visibility:visible;mso-wrap-style:square;mso-wrap-distance-left:9pt;mso-wrap-distance-top:0;mso-wrap-distance-right:9pt;mso-wrap-distance-bottom:0;mso-position-horizontal:absolute;mso-position-horizontal-relative:text;mso-position-vertical:absolute;mso-position-vertical-relative:text" o:gfxdata="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">
-                <v:imagedata r:id="rId7" o:title=""/>
-              </v:shape>
-            </w:pict>
-          </mc:Fallback>
-        </mc:AlternateContent>
-      </w:r>
       <w:r>
         <w:rPr>
           <w:b/>
@@ -8915,10 +8685,10 @@
           <w:w w:val="90"/>
         </w:rPr>
         <w:drawing>
-          <wp:inline distT="0" distB="0" distL="0" distR="0" wp14:anchorId="488CAE9E" wp14:editId="081EC109">
-            <wp:extent cx="5791200" cy="6477000"/>
-            <wp:effectExtent l="0" t="0" r="0" b="0"/>
-            <wp:docPr id="4" name="Immagine 4"/>
+          <wp:inline distT="0" distB="0" distL="0" distR="0" wp14:anchorId="330BF65E" wp14:editId="12926A69">
+            <wp:extent cx="5471160" cy="5347142"/>
+            <wp:effectExtent l="0" t="0" r="0" b="6350"/>
+            <wp:docPr id="3" name="Immagine 3"/>
             <wp:cNvGraphicFramePr>
               <a:graphicFrameLocks xmlns:a="http://schemas.openxmlformats.org/drawingml/2006/main" noChangeAspect="1"/>
             </wp:cNvGraphicFramePr>
@@ -8926,11 +8696,11 @@
               <a:graphicData uri="http://schemas.openxmlformats.org/drawingml/2006/picture">
                 <pic:pic xmlns:pic="http://schemas.openxmlformats.org/drawingml/2006/picture">
                   <pic:nvPicPr>
-                    <pic:cNvPr id="4" name="Immagine 4"/>
+                    <pic:cNvPr id="3" name="Immagine 3"/>
                     <pic:cNvPicPr/>
                   </pic:nvPicPr>
                   <pic:blipFill>
-                    <a:blip r:embed="rId8">
+                    <a:blip r:embed="rId6">
                       <a:extLst>
                         <a:ext uri="{28A0092B-C50C-407E-A947-70E740481C1C}">
                           <a14:useLocalDpi xmlns:a14="http://schemas.microsoft.com/office/drawing/2010/main" val="0"/>
@@ -8944,7 +8714,7 @@
                   <pic:spPr>
                     <a:xfrm>
                       <a:off x="0" y="0"/>
-                      <a:ext cx="5791200" cy="6477000"/>
+                      <a:ext cx="5471160" cy="5347142"/>
                     </a:xfrm>
                     <a:prstGeom prst="rect">
                       <a:avLst/>
@@ -9037,6 +8807,24 @@
         </w:rPr>
         <w:t>Gestisce le interazioni utente-sistema attraverso le pagine JSP</w:t>
       </w:r>
+      <w:r>
+        <w:rPr>
+          <w:w w:val="95"/>
+        </w:rPr>
+        <w:t xml:space="preserve"> </w:t>
+      </w:r>
+      <w:r>
+        <w:rPr>
+          <w:w w:val="95"/>
+        </w:rPr>
+        <w:t xml:space="preserve">e servlet </w:t>
+      </w:r>
+      <w:r>
+        <w:rPr>
+          <w:w w:val="95"/>
+        </w:rPr>
+        <w:t>per i vari servizi offerti dal sistema.</w:t>
+      </w:r>
     </w:p>
     <w:p>
       <w:pPr>
@@ -9543,7 +9331,6 @@
         <w:rPr>
           <w:w w:val="95"/>
         </w:rPr>
-        <w:lastRenderedPageBreak/>
         <w:t>credenziali</w:t>
       </w:r>
       <w:r>
@@ -10022,7 +9809,37 @@
         <w:rPr>
           <w:w w:val="95"/>
         </w:rPr>
-        <w:t xml:space="preserve"> Inoltre, anche procedere all’ordine</w:t>
+        <w:t xml:space="preserve"> </w:t>
+      </w:r>
+      <w:r>
+        <w:rPr>
+          <w:w w:val="95"/>
+        </w:rPr>
+        <w:t>Consente i</w:t>
+      </w:r>
+      <w:r>
+        <w:rPr>
+          <w:w w:val="95"/>
+        </w:rPr>
+        <w:t xml:space="preserve">noltre </w:t>
+      </w:r>
+      <w:r>
+        <w:rPr>
+          <w:w w:val="95"/>
+        </w:rPr>
+        <w:t xml:space="preserve">di </w:t>
+      </w:r>
+      <w:r>
+        <w:rPr>
+          <w:w w:val="95"/>
+        </w:rPr>
+        <w:t>procedere all’ordine</w:t>
+      </w:r>
+      <w:r>
+        <w:rPr>
+          <w:w w:val="95"/>
+        </w:rPr>
+        <w:t>.</w:t>
       </w:r>
     </w:p>
     <w:p>
@@ -10604,6 +10421,7 @@
           <w:noProof/>
           <w:w w:val="95"/>
         </w:rPr>
+        <w:lastRenderedPageBreak/>
         <w:drawing>
           <wp:inline distT="0" distB="0" distL="0" distR="0" wp14:anchorId="700DB2D4" wp14:editId="6CE8D89E">
             <wp:extent cx="6120130" cy="2343785"/>
@@ -10620,7 +10438,7 @@
                     <pic:cNvPicPr/>
                   </pic:nvPicPr>
                   <pic:blipFill>
-                    <a:blip r:embed="rId9">
+                    <a:blip r:embed="rId7">
                       <a:extLst>
                         <a:ext uri="{28A0092B-C50C-407E-A947-70E740481C1C}">
                           <a14:useLocalDpi xmlns:a14="http://schemas.microsoft.com/office/drawing/2010/main" val="0"/>
@@ -10678,7 +10496,7 @@
                 <wp:cNvGraphicFramePr/>
                 <a:graphic xmlns:a="http://schemas.openxmlformats.org/drawingml/2006/main">
                   <a:graphicData uri="http://schemas.microsoft.com/office/word/2010/wordprocessingInk">
-                    <w14:contentPart bwMode="auto" r:id="rId10">
+                    <w14:contentPart bwMode="auto" r:id="rId8">
                       <w14:nvContentPartPr>
                         <w14:cNvContentPartPr/>
                       </w14:nvContentPartPr>
@@ -11067,7 +10885,6 @@
           <w:sz w:val="28"/>
           <w:szCs w:val="28"/>
         </w:rPr>
-        <w:lastRenderedPageBreak/>
         <w:t>Interface</w:t>
       </w:r>
       <w:r>
@@ -11344,19 +11161,15 @@
         </w:rPr>
         <w:t>(ad</w:t>
       </w:r>
-    </w:p>
-    <w:p>
-      <w:pPr>
-        <w:pStyle w:val="Corpotesto"/>
-        <w:spacing w:before="26"/>
-        <w:ind w:left="252"/>
-        <w:rPr>
-          <w:rFonts w:asciiTheme="minorHAnsi" w:hAnsiTheme="minorHAnsi" w:cstheme="minorHAnsi"/>
-          <w:sz w:val="28"/>
-          <w:szCs w:val="28"/>
-          <w:lang w:val="en-US"/>
-        </w:rPr>
-      </w:pPr>
+      <w:r>
+        <w:rPr>
+          <w:rFonts w:asciiTheme="minorHAnsi" w:hAnsiTheme="minorHAnsi" w:cstheme="minorHAnsi"/>
+          <w:w w:val="95"/>
+          <w:sz w:val="28"/>
+          <w:szCs w:val="28"/>
+        </w:rPr>
+        <w:t xml:space="preserve"> </w:t>
+      </w:r>
       <w:r>
         <w:rPr>
           <w:rFonts w:asciiTheme="minorHAnsi" w:hAnsiTheme="minorHAnsi" w:cstheme="minorHAnsi"/>
@@ -12802,6 +12615,7 @@
         </w:numPr>
       </w:pPr>
       <w:r>
+        <w:lastRenderedPageBreak/>
         <w:t>Cliente</w:t>
       </w:r>
     </w:p>
@@ -12841,30 +12655,6 @@
         <w:t>Personale</w:t>
       </w:r>
     </w:p>
-    <w:p>
-      <w:pPr>
-        <w:pStyle w:val="Paragrafoelenco"/>
-        <w:numPr>
-          <w:ilvl w:val="0"/>
-          <w:numId w:val="15"/>
-        </w:numPr>
-      </w:pPr>
-      <w:r>
-        <w:t>Spedizione</w:t>
-      </w:r>
-    </w:p>
-    <w:p>
-      <w:pPr>
-        <w:pStyle w:val="Paragrafoelenco"/>
-        <w:numPr>
-          <w:ilvl w:val="0"/>
-          <w:numId w:val="15"/>
-        </w:numPr>
-      </w:pPr>
-      <w:r>
-        <w:t>Carta</w:t>
-      </w:r>
-    </w:p>
     <w:p/>
     <w:p/>
     <w:p>
@@ -12911,12 +12701,13 @@
     </w:p>
     <w:p>
       <w:r>
-        <w:lastRenderedPageBreak/>
         <w:t xml:space="preserve">Si ricorrerà all’utilizzo della sessione del server per tenere traccia dell’utente loggato. Per questioni di efficienza, la sessione sarà attiva per soli </w:t>
       </w:r>
+      <w:proofErr w:type="gramStart"/>
       <w:r>
         <w:t>10</w:t>
       </w:r>
+      <w:proofErr w:type="gramEnd"/>
       <w:r>
         <w:t xml:space="preserve"> minuti dopo l’ultima interazione dell’utente col sistema. Il salvataggio delle password nel database sarà </w:t>
       </w:r>
@@ -12926,15 +12717,20 @@
     </w:p>
     <w:p>
       <w:r>
-        <w:t>Di seguito viene elencata la Global Access Table che descrive per ogni cella della matrice quali operazioni può effettuare ogni attore su un oggetto .</w:t>
-      </w:r>
+        <w:t xml:space="preserve">Di seguito viene elencata la Global Access Table che descrive per ogni cella della matrice quali operazioni può effettuare ogni attore su un </w:t>
+      </w:r>
+      <w:proofErr w:type="gramStart"/>
+      <w:r>
+        <w:t>oggetto .</w:t>
+      </w:r>
+      <w:proofErr w:type="gramEnd"/>
     </w:p>
     <w:p/>
     <w:p/>
     <w:tbl>
       <w:tblPr>
         <w:tblStyle w:val="Tabellagriglia5scura-colore1"/>
-        <w:tblW w:w="0" w:type="auto"/>
+        <w:tblW w:w="9776" w:type="dxa"/>
         <w:tblLayout w:type="fixed"/>
         <w:tblLook w:val="04A0" w:firstRow="1" w:lastRow="0" w:firstColumn="1" w:lastColumn="0" w:noHBand="0" w:noVBand="1"/>
       </w:tblPr>
@@ -12945,7 +12741,7 @@
         <w:gridCol w:w="1476"/>
         <w:gridCol w:w="1418"/>
         <w:gridCol w:w="1290"/>
-        <w:gridCol w:w="1113"/>
+        <w:gridCol w:w="1261"/>
       </w:tblGrid>
       <w:tr>
         <w:trPr>
@@ -13061,7 +12857,7 @@
         </w:tc>
         <w:tc>
           <w:tcPr>
-            <w:tcW w:w="1113" w:type="dxa"/>
+            <w:tcW w:w="1261" w:type="dxa"/>
           </w:tcPr>
           <w:p>
             <w:pPr>
@@ -13272,7 +13068,7 @@
         </w:tc>
         <w:tc>
           <w:tcPr>
-            <w:tcW w:w="1113" w:type="dxa"/>
+            <w:tcW w:w="1261" w:type="dxa"/>
           </w:tcPr>
           <w:p>
             <w:pPr>
@@ -13338,13 +13134,10 @@
               <w:t>-</w:t>
             </w:r>
             <w:r>
-              <w:t>Visualizza</w:t>
-            </w:r>
-            <w:r>
-              <w:t xml:space="preserve"> i</w:t>
-            </w:r>
-            <w:r>
-              <w:t xml:space="preserve"> dati personali</w:t>
+              <w:t>Modifica</w:t>
+            </w:r>
+            <w:r>
+              <w:t>re password</w:t>
             </w:r>
           </w:p>
           <w:p>
@@ -13361,7 +13154,10 @@
               <w:t>-</w:t>
             </w:r>
             <w:r>
-              <w:t>Modifica dati personali</w:t>
+              <w:t>Visualizza</w:t>
+            </w:r>
+            <w:r>
+              <w:t>re</w:t>
             </w:r>
           </w:p>
           <w:p>
@@ -13369,17 +13165,6 @@
               <w:spacing w:line="276" w:lineRule="auto"/>
               <w:cnfStyle w:val="000000010000" w:firstRow="0" w:lastRow="0" w:firstColumn="0" w:lastColumn="0" w:oddVBand="0" w:evenVBand="0" w:oddHBand="0" w:evenHBand="1" w:firstRowFirstColumn="0" w:firstRowLastColumn="0" w:lastRowFirstColumn="0" w:lastRowLastColumn="0"/>
             </w:pPr>
-            <w:r>
-              <w:rPr>
-                <w:color w:val="FF0000"/>
-                <w:sz w:val="28"/>
-                <w:szCs w:val="28"/>
-              </w:rPr>
-              <w:t>-</w:t>
-            </w:r>
-            <w:r>
-              <w:t xml:space="preserve">Visualizza </w:t>
-            </w:r>
             <w:r>
               <w:t>storici ordini effettuati</w:t>
             </w:r>
@@ -13652,7 +13437,7 @@
         </w:tc>
         <w:tc>
           <w:tcPr>
-            <w:tcW w:w="1113" w:type="dxa"/>
+            <w:tcW w:w="1261" w:type="dxa"/>
           </w:tcPr>
           <w:p>
             <w:pPr>
@@ -13676,6 +13461,7 @@
               <w:spacing w:line="276" w:lineRule="auto"/>
             </w:pPr>
             <w:r>
+              <w:lastRenderedPageBreak/>
               <w:t>Gestore Ordini</w:t>
             </w:r>
           </w:p>
@@ -13784,12 +13570,17 @@
               <w:spacing w:line="276" w:lineRule="auto"/>
               <w:cnfStyle w:val="000000100000" w:firstRow="0" w:lastRow="0" w:firstColumn="0" w:lastColumn="0" w:oddVBand="0" w:evenVBand="0" w:oddHBand="1" w:evenHBand="0" w:firstRowFirstColumn="0" w:firstRowLastColumn="0" w:lastRowFirstColumn="0" w:lastRowLastColumn="0"/>
             </w:pPr>
-          </w:p>
-          <w:p>
-            <w:pPr>
-              <w:spacing w:line="276" w:lineRule="auto"/>
-              <w:cnfStyle w:val="000000100000" w:firstRow="0" w:lastRow="0" w:firstColumn="0" w:lastColumn="0" w:oddVBand="0" w:evenVBand="0" w:oddHBand="1" w:evenHBand="0" w:firstRowFirstColumn="0" w:firstRowLastColumn="0" w:lastRowFirstColumn="0" w:lastRowLastColumn="0"/>
-            </w:pPr>
+            <w:r>
+              <w:rPr>
+                <w:color w:val="FF0000"/>
+                <w:sz w:val="28"/>
+                <w:szCs w:val="28"/>
+              </w:rPr>
+              <w:t>-</w:t>
+            </w:r>
+            <w:r>
+              <w:t>Modificare ordine</w:t>
+            </w:r>
           </w:p>
         </w:tc>
         <w:tc>
@@ -13805,7 +13596,7 @@
         </w:tc>
         <w:tc>
           <w:tcPr>
-            <w:tcW w:w="1113" w:type="dxa"/>
+            <w:tcW w:w="1261" w:type="dxa"/>
           </w:tcPr>
           <w:p>
             <w:pPr>
@@ -13930,7 +13721,6 @@
                 <w:sz w:val="28"/>
                 <w:szCs w:val="28"/>
               </w:rPr>
-              <w:lastRenderedPageBreak/>
               <w:t>-</w:t>
             </w:r>
             <w:r>
@@ -13990,7 +13780,7 @@
         </w:tc>
         <w:tc>
           <w:tcPr>
-            <w:tcW w:w="1113" w:type="dxa"/>
+            <w:tcW w:w="1261" w:type="dxa"/>
           </w:tcPr>
           <w:p>
             <w:pPr>
@@ -14066,17 +13856,6 @@
               <w:spacing w:line="276" w:lineRule="auto"/>
               <w:cnfStyle w:val="000000100000" w:firstRow="0" w:lastRow="0" w:firstColumn="0" w:lastColumn="0" w:oddVBand="0" w:evenVBand="0" w:oddHBand="1" w:evenHBand="0" w:firstRowFirstColumn="0" w:firstRowLastColumn="0" w:lastRowFirstColumn="0" w:lastRowLastColumn="0"/>
             </w:pPr>
-            <w:r>
-              <w:rPr>
-                <w:color w:val="FF0000"/>
-                <w:sz w:val="28"/>
-                <w:szCs w:val="28"/>
-              </w:rPr>
-              <w:t>-</w:t>
-            </w:r>
-            <w:r>
-              <w:t>Visualizza prodotti</w:t>
-            </w:r>
           </w:p>
           <w:p>
             <w:pPr>
@@ -14137,7 +13916,7 @@
         </w:tc>
         <w:tc>
           <w:tcPr>
-            <w:tcW w:w="1113" w:type="dxa"/>
+            <w:tcW w:w="1261" w:type="dxa"/>
           </w:tcPr>
           <w:p>
             <w:pPr>
@@ -14175,6 +13954,29 @@
             <w:r>
               <w:t>Aggiunta nuovo gestore prodotti</w:t>
             </w:r>
+          </w:p>
+          <w:p>
+            <w:pPr>
+              <w:spacing w:line="276" w:lineRule="auto"/>
+              <w:cnfStyle w:val="000000100000" w:firstRow="0" w:lastRow="0" w:firstColumn="0" w:lastColumn="0" w:oddVBand="0" w:evenVBand="0" w:oddHBand="1" w:evenHBand="0" w:firstRowFirstColumn="0" w:firstRowLastColumn="0" w:lastRowFirstColumn="0" w:lastRowLastColumn="0"/>
+            </w:pPr>
+            <w:r>
+              <w:rPr>
+                <w:color w:val="FF0000"/>
+                <w:sz w:val="28"/>
+                <w:szCs w:val="28"/>
+              </w:rPr>
+              <w:t>-</w:t>
+            </w:r>
+            <w:r>
+              <w:t xml:space="preserve">Visualizza dipendenti </w:t>
+            </w:r>
+          </w:p>
+          <w:p>
+            <w:pPr>
+              <w:spacing w:line="276" w:lineRule="auto"/>
+              <w:cnfStyle w:val="000000100000" w:firstRow="0" w:lastRow="0" w:firstColumn="0" w:lastColumn="0" w:oddVBand="0" w:evenVBand="0" w:oddHBand="1" w:evenHBand="0" w:firstRowFirstColumn="0" w:firstRowLastColumn="0" w:lastRowFirstColumn="0" w:lastRowLastColumn="0"/>
+            </w:pPr>
           </w:p>
         </w:tc>
       </w:tr>
@@ -14346,6 +14148,7 @@
           <w:sz w:val="28"/>
           <w:szCs w:val="28"/>
         </w:rPr>
+        <w:lastRenderedPageBreak/>
         <w:t xml:space="preserve">Attori: </w:t>
       </w:r>
       <w:r>
@@ -14848,6 +14651,15 @@
     </w:p>
     <w:p>
       <w:pPr>
+        <w:pStyle w:val="Paragrafoelenco"/>
+        <w:rPr>
+          <w:sz w:val="28"/>
+          <w:szCs w:val="28"/>
+        </w:rPr>
+      </w:pPr>
+    </w:p>
+    <w:p>
+      <w:pPr>
         <w:rPr>
           <w:b/>
           <w:bCs/>
@@ -14915,7 +14727,6 @@
           <w:sz w:val="28"/>
           <w:szCs w:val="28"/>
         </w:rPr>
-        <w:lastRenderedPageBreak/>
         <w:t>Identificativo:</w:t>
       </w:r>
       <w:r>
@@ -15188,54 +14999,6 @@
         </w:rPr>
         <w:t xml:space="preserve"> L’amministratore visualizza la notifica di successo.</w:t>
       </w:r>
-    </w:p>
-    <w:p>
-      <w:pPr>
-        <w:rPr>
-          <w:sz w:val="28"/>
-          <w:szCs w:val="28"/>
-        </w:rPr>
-      </w:pPr>
-    </w:p>
-    <w:p>
-      <w:pPr>
-        <w:rPr>
-          <w:sz w:val="28"/>
-          <w:szCs w:val="28"/>
-        </w:rPr>
-      </w:pPr>
-    </w:p>
-    <w:p>
-      <w:pPr>
-        <w:rPr>
-          <w:sz w:val="28"/>
-          <w:szCs w:val="28"/>
-        </w:rPr>
-      </w:pPr>
-    </w:p>
-    <w:p>
-      <w:pPr>
-        <w:rPr>
-          <w:sz w:val="28"/>
-          <w:szCs w:val="28"/>
-        </w:rPr>
-      </w:pPr>
-    </w:p>
-    <w:p>
-      <w:pPr>
-        <w:rPr>
-          <w:sz w:val="28"/>
-          <w:szCs w:val="28"/>
-        </w:rPr>
-      </w:pPr>
-    </w:p>
-    <w:p>
-      <w:pPr>
-        <w:rPr>
-          <w:sz w:val="28"/>
-          <w:szCs w:val="28"/>
-        </w:rPr>
-      </w:pPr>
     </w:p>
     <w:p>
       <w:pPr>
@@ -15336,7 +15099,6 @@
                 <w:color w:val="FFFFFF"/>
                 <w:sz w:val="22"/>
               </w:rPr>
-              <w:lastRenderedPageBreak/>
               <w:t>Sottosistema</w:t>
             </w:r>
           </w:p>
@@ -15398,6 +15160,17 @@
             </w:pPr>
             <w:r>
               <w:t xml:space="preserve">Consente ad un Utente non registrato di effettuare la registrazione e a un Utente registrato di effettuare il login. </w:t>
+            </w:r>
+          </w:p>
+          <w:p>
+            <w:pPr>
+              <w:spacing w:line="276" w:lineRule="auto"/>
+            </w:pPr>
+            <w:r>
+              <w:t xml:space="preserve">Permette </w:t>
+            </w:r>
+            <w:r>
+              <w:t>l’inserimento e la rimozione del personale (Gestore ordine o Gestore prodotti) compreso login e logout.</w:t>
             </w:r>
           </w:p>
         </w:tc>
@@ -15704,19 +15477,31 @@
               <w:rPr>
                 <w:bCs/>
               </w:rPr>
-              <w:t>V</w:t>
+              <w:t>M</w:t>
             </w:r>
             <w:r>
               <w:rPr>
                 <w:bCs/>
               </w:rPr>
-              <w:t>isualizzazione</w:t>
+              <w:t>odifica</w:t>
             </w:r>
             <w:r>
               <w:rPr>
                 <w:bCs/>
               </w:rPr>
-              <w:t xml:space="preserve"> dati personale (Gestore ordine e prodotto)</w:t>
+              <w:t xml:space="preserve"> </w:t>
+            </w:r>
+            <w:r>
+              <w:rPr>
+                <w:bCs/>
+              </w:rPr>
+              <w:t>password</w:t>
+            </w:r>
+            <w:r>
+              <w:rPr>
+                <w:bCs/>
+              </w:rPr>
+              <w:t xml:space="preserve"> Utente</w:t>
             </w:r>
           </w:p>
         </w:tc>
@@ -15729,13 +15514,25 @@
               <w:spacing w:line="276" w:lineRule="auto"/>
             </w:pPr>
             <w:r>
-              <w:t>Consente ad un</w:t>
-            </w:r>
-            <w:r>
-              <w:t xml:space="preserve"> personale </w:t>
-            </w:r>
-            <w:r>
-              <w:t>registrato di visualizzare le informazioni relative al proprio account</w:t>
+              <w:t xml:space="preserve">Consente ad un </w:t>
+            </w:r>
+            <w:r>
+              <w:t xml:space="preserve">Utente </w:t>
+            </w:r>
+            <w:r>
+              <w:t xml:space="preserve">registrato di modificare </w:t>
+            </w:r>
+            <w:r>
+              <w:t xml:space="preserve">la password </w:t>
+            </w:r>
+            <w:r>
+              <w:t>relativ</w:t>
+            </w:r>
+            <w:r>
+              <w:t>a</w:t>
+            </w:r>
+            <w:r>
+              <w:t xml:space="preserve"> al proprio account</w:t>
             </w:r>
           </w:p>
         </w:tc>
@@ -15784,7 +15581,7 @@
               <w:rPr>
                 <w:bCs/>
               </w:rPr>
-              <w:t xml:space="preserve"> Utente</w:t>
+              <w:t xml:space="preserve"> personale (Gestore ordine e prodotto)</w:t>
             </w:r>
           </w:p>
         </w:tc>
@@ -15800,10 +15597,19 @@
               <w:t xml:space="preserve">Consente ad un </w:t>
             </w:r>
             <w:r>
-              <w:t>Atleta</w:t>
-            </w:r>
-            <w:r>
-              <w:t xml:space="preserve"> registrato di modificare le informazioni relative al proprio account</w:t>
+              <w:t xml:space="preserve">Direttore </w:t>
+            </w:r>
+            <w:r>
+              <w:t>di modificare le informazioni relative a</w:t>
+            </w:r>
+            <w:r>
+              <w:t>l</w:t>
+            </w:r>
+            <w:r>
+              <w:t>l</w:t>
+            </w:r>
+            <w:r>
+              <w:t>’account di un personale.</w:t>
             </w:r>
           </w:p>
         </w:tc>
@@ -15828,31 +15634,7 @@
               <w:rPr>
                 <w:bCs/>
               </w:rPr>
-              <w:t>M</w:t>
-            </w:r>
-            <w:r>
-              <w:rPr>
-                <w:bCs/>
-              </w:rPr>
-              <w:t>odifica</w:t>
-            </w:r>
-            <w:r>
-              <w:rPr>
-                <w:bCs/>
-              </w:rPr>
-              <w:t xml:space="preserve"> d</w:t>
-            </w:r>
-            <w:r>
-              <w:rPr>
-                <w:bCs/>
-              </w:rPr>
-              <w:t>ati</w:t>
-            </w:r>
-            <w:r>
-              <w:rPr>
-                <w:bCs/>
-              </w:rPr>
-              <w:t xml:space="preserve"> personale (Gestore ordine e prodotto)</w:t>
+              <w:t>Login Direttore</w:t>
             </w:r>
           </w:p>
         </w:tc>
@@ -15865,13 +15647,7 @@
               <w:spacing w:line="276" w:lineRule="auto"/>
             </w:pPr>
             <w:r>
-              <w:t xml:space="preserve">Consente ad un </w:t>
-            </w:r>
-            <w:r>
-              <w:t>Personal Trainer</w:t>
-            </w:r>
-            <w:r>
-              <w:t xml:space="preserve"> registrato di modificare le informazioni relative al proprio account</w:t>
+              <w:t>Consente ad un Direttore di accedere alle rispettive funzionalità protette</w:t>
             </w:r>
           </w:p>
         </w:tc>
@@ -15896,7 +15672,13 @@
               <w:rPr>
                 <w:bCs/>
               </w:rPr>
-              <w:t>Login Direttore</w:t>
+              <w:t>Registrazione</w:t>
+            </w:r>
+            <w:r>
+              <w:rPr>
+                <w:bCs/>
+              </w:rPr>
+              <w:t xml:space="preserve"> personale</w:t>
             </w:r>
           </w:p>
         </w:tc>
@@ -15909,7 +15691,28 @@
               <w:spacing w:line="276" w:lineRule="auto"/>
             </w:pPr>
             <w:r>
-              <w:t>Consente ad un Direttore di accedere alle rispettive funzionalità protette</w:t>
+              <w:t xml:space="preserve">Consente ad un </w:t>
+            </w:r>
+            <w:r>
+              <w:t>Direttore</w:t>
+            </w:r>
+            <w:r>
+              <w:t xml:space="preserve"> di </w:t>
+            </w:r>
+            <w:r>
+              <w:t xml:space="preserve">inserire </w:t>
+            </w:r>
+            <w:r>
+              <w:t>le informazioni relative a</w:t>
+            </w:r>
+            <w:r>
+              <w:t>l</w:t>
+            </w:r>
+            <w:r>
+              <w:t>l</w:t>
+            </w:r>
+            <w:r>
+              <w:t>’account di un personale</w:t>
             </w:r>
           </w:p>
         </w:tc>
@@ -15934,7 +15737,7 @@
               <w:rPr>
                 <w:bCs/>
               </w:rPr>
-              <w:t>Visualizzazione dati personale Direttore</w:t>
+              <w:t>Rimuovi personale</w:t>
             </w:r>
           </w:p>
         </w:tc>
@@ -15947,13 +15750,28 @@
               <w:spacing w:line="276" w:lineRule="auto"/>
             </w:pPr>
             <w:r>
-              <w:t xml:space="preserve">Consente </w:t>
-            </w:r>
-            <w:r>
-              <w:t>al Direttore</w:t>
-            </w:r>
-            <w:r>
-              <w:t xml:space="preserve"> visualizzare le informazioni relative al proprio account</w:t>
+              <w:t xml:space="preserve">Consente ad un </w:t>
+            </w:r>
+            <w:r>
+              <w:t>Direttore</w:t>
+            </w:r>
+            <w:r>
+              <w:t xml:space="preserve"> di </w:t>
+            </w:r>
+            <w:r>
+              <w:t xml:space="preserve">rimuovere </w:t>
+            </w:r>
+            <w:r>
+              <w:t>le informazioni relative a</w:t>
+            </w:r>
+            <w:r>
+              <w:t>l</w:t>
+            </w:r>
+            <w:r>
+              <w:t>l</w:t>
+            </w:r>
+            <w:r>
+              <w:t>’account di un personale</w:t>
             </w:r>
           </w:p>
         </w:tc>
@@ -15978,19 +15796,7 @@
               <w:rPr>
                 <w:bCs/>
               </w:rPr>
-              <w:t>V</w:t>
-            </w:r>
-            <w:r>
-              <w:rPr>
-                <w:bCs/>
-              </w:rPr>
-              <w:t>isualizzazione</w:t>
-            </w:r>
-            <w:r>
-              <w:rPr>
-                <w:bCs/>
-              </w:rPr>
-              <w:t xml:space="preserve"> profilo</w:t>
+              <w:t>Visualizzazione storico ordini</w:t>
             </w:r>
           </w:p>
         </w:tc>
@@ -16084,33 +15890,7 @@
               <w:rPr>
                 <w:w w:val="90"/>
               </w:rPr>
-              <w:t>visualizzare le informazioni inerenti al</w:t>
-            </w:r>
-            <w:r>
-              <w:rPr>
-                <w:spacing w:val="1"/>
-                <w:w w:val="90"/>
-              </w:rPr>
-              <w:t xml:space="preserve"> </w:t>
-            </w:r>
-            <w:r>
-              <w:rPr>
-                <w:w w:val="95"/>
-              </w:rPr>
-              <w:t>proprio</w:t>
-            </w:r>
-            <w:r>
-              <w:rPr>
-                <w:spacing w:val="-15"/>
-                <w:w w:val="95"/>
-              </w:rPr>
-              <w:t xml:space="preserve"> </w:t>
-            </w:r>
-            <w:r>
-              <w:rPr>
-                <w:w w:val="95"/>
-              </w:rPr>
-              <w:t>profilo.</w:t>
+              <w:t>visualizzare lo storico degli ordini effettuati.</w:t>
             </w:r>
           </w:p>
         </w:tc>
@@ -16128,6 +15908,17 @@
     <w:p>
       <w:pPr>
         <w:pStyle w:val="Paragrafoelenco"/>
+      </w:pPr>
+    </w:p>
+    <w:p>
+      <w:pPr>
+        <w:ind w:left="360"/>
+        <w:rPr>
+          <w:b/>
+          <w:bCs/>
+          <w:sz w:val="28"/>
+          <w:szCs w:val="28"/>
+        </w:rPr>
       </w:pPr>
     </w:p>
     <w:p>
@@ -16265,7 +16056,6 @@
                 <w:bCs w:val="0"/>
                 <w:color w:val="FFFFFF"/>
               </w:rPr>
-              <w:lastRenderedPageBreak/>
               <w:t>Servizio</w:t>
             </w:r>
           </w:p>
@@ -17059,39 +16849,69 @@
           </w:p>
         </w:tc>
       </w:tr>
+      <w:tr>
+        <w:trPr>
+          <w:cnfStyle w:val="000000100000" w:firstRow="0" w:lastRow="0" w:firstColumn="0" w:lastColumn="0" w:oddVBand="0" w:evenVBand="0" w:oddHBand="1" w:evenHBand="0" w:firstRowFirstColumn="0" w:firstRowLastColumn="0" w:lastRowFirstColumn="0" w:lastRowLastColumn="0"/>
+          <w:trHeight w:val="480"/>
+        </w:trPr>
+        <w:tc>
+          <w:tcPr>
+            <w:tcW w:w="4515" w:type="dxa"/>
+          </w:tcPr>
+          <w:p>
+            <w:pPr>
+              <w:spacing w:line="276" w:lineRule="auto"/>
+              <w:rPr>
+                <w:bCs/>
+              </w:rPr>
+            </w:pPr>
+            <w:r>
+              <w:rPr>
+                <w:bCs/>
+              </w:rPr>
+              <w:t>Visualizza</w:t>
+            </w:r>
+            <w:r>
+              <w:rPr>
+                <w:bCs/>
+              </w:rPr>
+              <w:t>re Prodotti in base alla categoria</w:t>
+            </w:r>
+          </w:p>
+        </w:tc>
+        <w:tc>
+          <w:tcPr>
+            <w:tcW w:w="4515" w:type="dxa"/>
+          </w:tcPr>
+          <w:p>
+            <w:pPr>
+              <w:spacing w:line="276" w:lineRule="auto"/>
+            </w:pPr>
+            <w:r>
+              <w:t xml:space="preserve">Permette </w:t>
+            </w:r>
+            <w:r>
+              <w:t xml:space="preserve">al cliente (registrato e </w:t>
+            </w:r>
+            <w:proofErr w:type="gramStart"/>
+            <w:r>
+              <w:t>non )</w:t>
+            </w:r>
+            <w:r>
+              <w:t>di</w:t>
+            </w:r>
+            <w:proofErr w:type="gramEnd"/>
+            <w:r>
+              <w:t xml:space="preserve"> visualizzare i </w:t>
+            </w:r>
+            <w:r>
+              <w:t>prodotti della categoria selezionata</w:t>
+            </w:r>
+          </w:p>
+        </w:tc>
+      </w:tr>
     </w:tbl>
-    <w:p>
-      <w:pPr>
-        <w:rPr>
-          <w:sz w:val="24"/>
-          <w:szCs w:val="24"/>
-        </w:rPr>
-      </w:pPr>
-    </w:p>
-    <w:p>
-      <w:pPr>
-        <w:rPr>
-          <w:sz w:val="24"/>
-          <w:szCs w:val="24"/>
-        </w:rPr>
-      </w:pPr>
-    </w:p>
-    <w:p>
-      <w:pPr>
-        <w:rPr>
-          <w:sz w:val="24"/>
-          <w:szCs w:val="24"/>
-        </w:rPr>
-      </w:pPr>
-    </w:p>
-    <w:p>
-      <w:pPr>
-        <w:rPr>
-          <w:sz w:val="24"/>
-          <w:szCs w:val="24"/>
-        </w:rPr>
-      </w:pPr>
-    </w:p>
+    <w:p/>
     <w:p>
       <w:pPr>
         <w:rPr>
@@ -17182,7 +17002,7 @@
               <w:rPr>
                 <w:bCs/>
               </w:rPr>
-              <w:t>Ordine</w:t>
+              <w:t>Acquisti</w:t>
             </w:r>
           </w:p>
         </w:tc>
@@ -17190,6 +17010,32 @@
           <w:tcPr>
             <w:tcW w:w="4515" w:type="dxa"/>
           </w:tcPr>
+          <w:p>
+            <w:pPr>
+              <w:spacing w:line="276" w:lineRule="auto"/>
+            </w:pPr>
+            <w:r>
+              <w:t xml:space="preserve">Consente di inserire </w:t>
+            </w:r>
+            <w:r>
+              <w:t xml:space="preserve">i dati di spedizione e i </w:t>
+            </w:r>
+            <w:r>
+              <w:t>dati di pagamento e ad un</w:t>
+            </w:r>
+            <w:r>
+              <w:t xml:space="preserve"> Utente</w:t>
+            </w:r>
+            <w:r>
+              <w:t xml:space="preserve"> registrato</w:t>
+            </w:r>
+            <w:r>
+              <w:t xml:space="preserve"> per completare l’acquisto</w:t>
+            </w:r>
+            <w:r>
+              <w:t>, generando un ordine.</w:t>
+            </w:r>
+          </w:p>
           <w:p>
             <w:pPr>
               <w:spacing w:line="276" w:lineRule="auto"/>
@@ -17246,7 +17092,6 @@
                 <w:color w:val="FFFFFF"/>
                 <w:sz w:val="22"/>
               </w:rPr>
-              <w:lastRenderedPageBreak/>
               <w:t>Servizio</w:t>
             </w:r>
           </w:p>
@@ -17292,10 +17137,16 @@
               </w:rPr>
             </w:pPr>
             <w:r>
-              <w:rPr>
-                <w:bCs/>
-              </w:rPr>
-              <w:t>Confermare ordine</w:t>
+              <w:t>Inserisci</w:t>
+            </w:r>
+            <w:r>
+              <w:t xml:space="preserve"> d</w:t>
+            </w:r>
+            <w:r>
+              <w:t>ati</w:t>
+            </w:r>
+            <w:r>
+              <w:t xml:space="preserve"> spedizione</w:t>
             </w:r>
           </w:p>
         </w:tc>
@@ -17308,16 +17159,113 @@
               <w:spacing w:line="276" w:lineRule="auto"/>
             </w:pPr>
             <w:r>
-              <w:t xml:space="preserve">Permette ad un </w:t>
-            </w:r>
-            <w:r>
-              <w:t xml:space="preserve">Gestore ordine </w:t>
-            </w:r>
-            <w:r>
-              <w:t xml:space="preserve">di </w:t>
-            </w:r>
-            <w:r>
-              <w:t>preparare tutta la documentazione per la spedizione della merce</w:t>
+              <w:t xml:space="preserve">Permette di inserire </w:t>
+            </w:r>
+            <w:r>
+              <w:t xml:space="preserve">i dati di </w:t>
+            </w:r>
+            <w:r>
+              <w:t>spedizione con le relative informazioni del destinatario.</w:t>
+            </w:r>
+          </w:p>
+        </w:tc>
+      </w:tr>
+      <w:tr>
+        <w:trPr>
+          <w:cnfStyle w:val="000000010000" w:firstRow="0" w:lastRow="0" w:firstColumn="0" w:lastColumn="0" w:oddVBand="0" w:evenVBand="0" w:oddHBand="0" w:evenHBand="1" w:firstRowFirstColumn="0" w:firstRowLastColumn="0" w:lastRowFirstColumn="0" w:lastRowLastColumn="0"/>
+          <w:trHeight w:val="534"/>
+        </w:trPr>
+        <w:tc>
+          <w:tcPr>
+            <w:tcW w:w="4515" w:type="dxa"/>
+          </w:tcPr>
+          <w:p>
+            <w:pPr>
+              <w:spacing w:line="276" w:lineRule="auto"/>
+              <w:rPr>
+                <w:bCs/>
+              </w:rPr>
+            </w:pPr>
+            <w:r>
+              <w:t>Inserisci</w:t>
+            </w:r>
+            <w:r>
+              <w:t xml:space="preserve"> </w:t>
+            </w:r>
+            <w:r>
+              <w:t>Dati</w:t>
+            </w:r>
+            <w:r>
+              <w:t xml:space="preserve"> </w:t>
+            </w:r>
+            <w:r>
+              <w:t>Pagamento</w:t>
+            </w:r>
+          </w:p>
+        </w:tc>
+        <w:tc>
+          <w:tcPr>
+            <w:tcW w:w="4515" w:type="dxa"/>
+          </w:tcPr>
+          <w:p>
+            <w:pPr>
+              <w:spacing w:line="276" w:lineRule="auto"/>
+            </w:pPr>
+            <w:r>
+              <w:t>Permette di inserire i dati della carta di credito, necessari per effettuare il checkout</w:t>
+            </w:r>
+          </w:p>
+        </w:tc>
+      </w:tr>
+      <w:tr>
+        <w:trPr>
+          <w:cnfStyle w:val="000000100000" w:firstRow="0" w:lastRow="0" w:firstColumn="0" w:lastColumn="0" w:oddVBand="0" w:evenVBand="0" w:oddHBand="1" w:evenHBand="0" w:firstRowFirstColumn="0" w:firstRowLastColumn="0" w:lastRowFirstColumn="0" w:lastRowLastColumn="0"/>
+          <w:trHeight w:val="480"/>
+        </w:trPr>
+        <w:tc>
+          <w:tcPr>
+            <w:tcW w:w="4515" w:type="dxa"/>
+          </w:tcPr>
+          <w:p>
+            <w:pPr>
+              <w:spacing w:line="276" w:lineRule="auto"/>
+              <w:rPr>
+                <w:bCs/>
+              </w:rPr>
+            </w:pPr>
+            <w:r>
+              <w:t>Pagare</w:t>
+            </w:r>
+            <w:r>
+              <w:t>/genera ordine</w:t>
+            </w:r>
+          </w:p>
+        </w:tc>
+        <w:tc>
+          <w:tcPr>
+            <w:tcW w:w="4515" w:type="dxa"/>
+          </w:tcPr>
+          <w:p>
+            <w:pPr>
+              <w:spacing w:line="276" w:lineRule="auto"/>
+            </w:pPr>
+            <w:r>
+              <w:t>Permette ad un</w:t>
+            </w:r>
+            <w:r>
+              <w:t xml:space="preserve"> utente</w:t>
+            </w:r>
+            <w:r>
+              <w:t xml:space="preserve"> registrato di acquistare i </w:t>
+            </w:r>
+            <w:r>
+              <w:t>prodotti</w:t>
+            </w:r>
+            <w:r>
+              <w:t xml:space="preserve"> inseriti nel carrello. Dopo tale operazione il carrello verrà svuotato</w:t>
+            </w:r>
+            <w:r>
+              <w:t xml:space="preserve"> e genererà l’ordine.</w:t>
             </w:r>
           </w:p>
         </w:tc>
@@ -17342,13 +17290,7 @@
               <w:rPr>
                 <w:bCs/>
               </w:rPr>
-              <w:t>Modifica</w:t>
-            </w:r>
-            <w:r>
-              <w:rPr>
-                <w:bCs/>
-              </w:rPr>
-              <w:t xml:space="preserve"> prodotto</w:t>
+              <w:t>Confermare ordine</w:t>
             </w:r>
           </w:p>
         </w:tc>
@@ -17364,22 +17306,13 @@
               <w:t xml:space="preserve">Permette ad un </w:t>
             </w:r>
             <w:r>
-              <w:t xml:space="preserve">Gestore ordine di </w:t>
-            </w:r>
-            <w:r>
-              <w:t>modificare le</w:t>
-            </w:r>
-            <w:r>
-              <w:t xml:space="preserve"> informazioni relative ad un </w:t>
-            </w:r>
-            <w:r>
-              <w:t>ordine</w:t>
-            </w:r>
-            <w:r>
-              <w:t xml:space="preserve"> </w:t>
-            </w:r>
-            <w:r>
-              <w:t>se non ancora spedito</w:t>
+              <w:t xml:space="preserve">Gestore ordine </w:t>
+            </w:r>
+            <w:r>
+              <w:t xml:space="preserve">di </w:t>
+            </w:r>
+            <w:r>
+              <w:t>poter confermare un ordine.</w:t>
             </w:r>
           </w:p>
         </w:tc>
@@ -17404,19 +17337,13 @@
               <w:rPr>
                 <w:bCs/>
               </w:rPr>
-              <w:t>Visualizza</w:t>
+              <w:t>Modifica</w:t>
             </w:r>
             <w:r>
               <w:rPr>
                 <w:bCs/>
               </w:rPr>
-              <w:t xml:space="preserve">re </w:t>
-            </w:r>
-            <w:r>
-              <w:rPr>
-                <w:bCs/>
-              </w:rPr>
-              <w:t>ordini</w:t>
+              <w:t xml:space="preserve"> prodotto</w:t>
             </w:r>
           </w:p>
         </w:tc>
@@ -17429,550 +17356,16 @@
               <w:spacing w:line="276" w:lineRule="auto"/>
             </w:pPr>
             <w:r>
-              <w:t xml:space="preserve">Permette di visualizzare </w:t>
-            </w:r>
-            <w:r>
-              <w:t>tutti gli ordini</w:t>
-            </w:r>
-            <w:r>
-              <w:t xml:space="preserve"> </w:t>
-            </w:r>
-            <w:r>
-              <w:t>effetuati</w:t>
-            </w:r>
-          </w:p>
-        </w:tc>
-      </w:tr>
-    </w:tbl>
-    <w:p>
-      <w:pPr>
-        <w:rPr>
-          <w:sz w:val="24"/>
-          <w:szCs w:val="24"/>
-        </w:rPr>
-      </w:pPr>
-    </w:p>
-    <w:tbl>
-      <w:tblPr>
-        <w:tblStyle w:val="Tabellagriglia5scura-colore1"/>
-        <w:tblW w:w="9030" w:type="dxa"/>
-        <w:tblLayout w:type="fixed"/>
-        <w:tblLook w:val="0620" w:firstRow="1" w:lastRow="0" w:firstColumn="0" w:lastColumn="0" w:noHBand="1" w:noVBand="1"/>
-      </w:tblPr>
-      <w:tblGrid>
-        <w:gridCol w:w="4515"/>
-        <w:gridCol w:w="4515"/>
-      </w:tblGrid>
-      <w:tr>
-        <w:trPr>
-          <w:cnfStyle w:val="100000000000" w:firstRow="1" w:lastRow="0" w:firstColumn="0" w:lastColumn="0" w:oddVBand="0" w:evenVBand="0" w:oddHBand="0" w:evenHBand="0" w:firstRowFirstColumn="0" w:firstRowLastColumn="0" w:lastRowFirstColumn="0" w:lastRowLastColumn="0"/>
-          <w:trHeight w:val="480"/>
-        </w:trPr>
-        <w:tc>
-          <w:tcPr>
-            <w:tcW w:w="4515" w:type="dxa"/>
-          </w:tcPr>
-          <w:p>
-            <w:pPr>
-              <w:spacing w:line="276" w:lineRule="auto"/>
-              <w:rPr>
-                <w:bCs w:val="0"/>
-                <w:color w:val="FFFFFF"/>
-                <w:sz w:val="22"/>
-              </w:rPr>
-            </w:pPr>
-            <w:r>
-              <w:rPr>
-                <w:bCs w:val="0"/>
-                <w:color w:val="FFFFFF"/>
-                <w:sz w:val="22"/>
-              </w:rPr>
-              <w:t>Sottosistema</w:t>
-            </w:r>
-          </w:p>
-        </w:tc>
-        <w:tc>
-          <w:tcPr>
-            <w:tcW w:w="4515" w:type="dxa"/>
-          </w:tcPr>
-          <w:p>
-            <w:pPr>
-              <w:spacing w:line="276" w:lineRule="auto"/>
-              <w:rPr>
-                <w:bCs w:val="0"/>
-                <w:color w:val="FFFFFF"/>
-                <w:sz w:val="22"/>
-              </w:rPr>
-            </w:pPr>
-            <w:r>
-              <w:rPr>
-                <w:bCs w:val="0"/>
-                <w:color w:val="FFFFFF"/>
-                <w:sz w:val="22"/>
-              </w:rPr>
-              <w:t>Descrizione</w:t>
-            </w:r>
-          </w:p>
-        </w:tc>
-      </w:tr>
-      <w:tr>
-        <w:trPr>
-          <w:trHeight w:val="480"/>
-        </w:trPr>
-        <w:tc>
-          <w:tcPr>
-            <w:tcW w:w="4515" w:type="dxa"/>
-          </w:tcPr>
-          <w:p>
-            <w:pPr>
-              <w:spacing w:line="276" w:lineRule="auto"/>
-              <w:rPr>
-                <w:bCs/>
-              </w:rPr>
-            </w:pPr>
-            <w:r>
-              <w:rPr>
-                <w:bCs/>
-              </w:rPr>
-              <w:t>Acquisti</w:t>
-            </w:r>
-          </w:p>
-        </w:tc>
-        <w:tc>
-          <w:tcPr>
-            <w:tcW w:w="4515" w:type="dxa"/>
-          </w:tcPr>
-          <w:p>
-            <w:pPr>
-              <w:spacing w:line="276" w:lineRule="auto"/>
-            </w:pPr>
-            <w:r>
-              <w:t xml:space="preserve">Consente di inserire </w:t>
-            </w:r>
-            <w:r>
-              <w:t xml:space="preserve">i dati di spedizione e i </w:t>
-            </w:r>
-            <w:r>
-              <w:t>dati di pagamento e ad un</w:t>
-            </w:r>
-            <w:r>
-              <w:t xml:space="preserve"> Utente</w:t>
-            </w:r>
-            <w:r>
-              <w:t xml:space="preserve"> registrato</w:t>
-            </w:r>
-            <w:r>
-              <w:t xml:space="preserve"> per completare l’acquisto</w:t>
-            </w:r>
-            <w:r>
-              <w:t>.</w:t>
-            </w:r>
-          </w:p>
-        </w:tc>
-      </w:tr>
-    </w:tbl>
-    <w:p/>
-    <w:tbl>
-      <w:tblPr>
-        <w:tblStyle w:val="Tabellagriglia5scura-colore1"/>
-        <w:tblW w:w="9030" w:type="dxa"/>
-        <w:tblLayout w:type="fixed"/>
-        <w:tblLook w:val="0420" w:firstRow="1" w:lastRow="0" w:firstColumn="0" w:lastColumn="0" w:noHBand="0" w:noVBand="1"/>
-      </w:tblPr>
-      <w:tblGrid>
-        <w:gridCol w:w="4515"/>
-        <w:gridCol w:w="4515"/>
-      </w:tblGrid>
-      <w:tr>
-        <w:trPr>
-          <w:cnfStyle w:val="100000000000" w:firstRow="1" w:lastRow="0" w:firstColumn="0" w:lastColumn="0" w:oddVBand="0" w:evenVBand="0" w:oddHBand="0" w:evenHBand="0" w:firstRowFirstColumn="0" w:firstRowLastColumn="0" w:lastRowFirstColumn="0" w:lastRowLastColumn="0"/>
-          <w:trHeight w:val="480"/>
-        </w:trPr>
-        <w:tc>
-          <w:tcPr>
-            <w:tcW w:w="4515" w:type="dxa"/>
-          </w:tcPr>
-          <w:p>
-            <w:pPr>
-              <w:spacing w:line="276" w:lineRule="auto"/>
-              <w:rPr>
-                <w:bCs w:val="0"/>
-                <w:color w:val="FFFFFF"/>
-                <w:sz w:val="22"/>
-              </w:rPr>
-            </w:pPr>
-            <w:r>
-              <w:rPr>
-                <w:bCs w:val="0"/>
-                <w:color w:val="FFFFFF"/>
-                <w:sz w:val="22"/>
-              </w:rPr>
-              <w:t>Servizio</w:t>
-            </w:r>
-          </w:p>
-        </w:tc>
-        <w:tc>
-          <w:tcPr>
-            <w:tcW w:w="4515" w:type="dxa"/>
-          </w:tcPr>
-          <w:p>
-            <w:pPr>
-              <w:spacing w:line="276" w:lineRule="auto"/>
-              <w:rPr>
-                <w:bCs w:val="0"/>
-                <w:color w:val="FFFFFF"/>
-                <w:sz w:val="22"/>
-              </w:rPr>
-            </w:pPr>
-            <w:r>
-              <w:rPr>
-                <w:bCs w:val="0"/>
-                <w:color w:val="FFFFFF"/>
-                <w:sz w:val="22"/>
-              </w:rPr>
-              <w:t>Descrizione</w:t>
-            </w:r>
-          </w:p>
-        </w:tc>
-      </w:tr>
-      <w:tr>
-        <w:trPr>
-          <w:cnfStyle w:val="000000100000" w:firstRow="0" w:lastRow="0" w:firstColumn="0" w:lastColumn="0" w:oddVBand="0" w:evenVBand="0" w:oddHBand="1" w:evenHBand="0" w:firstRowFirstColumn="0" w:firstRowLastColumn="0" w:lastRowFirstColumn="0" w:lastRowLastColumn="0"/>
-          <w:trHeight w:val="480"/>
-        </w:trPr>
-        <w:tc>
-          <w:tcPr>
-            <w:tcW w:w="4515" w:type="dxa"/>
-          </w:tcPr>
-          <w:p>
-            <w:pPr>
-              <w:spacing w:line="276" w:lineRule="auto"/>
-              <w:rPr>
-                <w:bCs/>
-              </w:rPr>
-            </w:pPr>
-            <w:r>
-              <w:t>Inserisci</w:t>
-            </w:r>
-            <w:r>
-              <w:t xml:space="preserve"> d</w:t>
-            </w:r>
-            <w:r>
-              <w:t>ati</w:t>
-            </w:r>
-            <w:r>
-              <w:t xml:space="preserve"> spedizione</w:t>
-            </w:r>
-          </w:p>
-        </w:tc>
-        <w:tc>
-          <w:tcPr>
-            <w:tcW w:w="4515" w:type="dxa"/>
-          </w:tcPr>
-          <w:p>
-            <w:pPr>
-              <w:spacing w:line="276" w:lineRule="auto"/>
-            </w:pPr>
-            <w:r>
-              <w:t xml:space="preserve">Permette di inserire </w:t>
-            </w:r>
-            <w:r>
-              <w:t xml:space="preserve">i dati di </w:t>
-            </w:r>
-            <w:r>
-              <w:t>spedizione con le relative informazioni del destinatario.</w:t>
-            </w:r>
-          </w:p>
-        </w:tc>
-      </w:tr>
-      <w:tr>
-        <w:trPr>
-          <w:cnfStyle w:val="000000010000" w:firstRow="0" w:lastRow="0" w:firstColumn="0" w:lastColumn="0" w:oddVBand="0" w:evenVBand="0" w:oddHBand="0" w:evenHBand="1" w:firstRowFirstColumn="0" w:firstRowLastColumn="0" w:lastRowFirstColumn="0" w:lastRowLastColumn="0"/>
-          <w:trHeight w:val="534"/>
-        </w:trPr>
-        <w:tc>
-          <w:tcPr>
-            <w:tcW w:w="4515" w:type="dxa"/>
-          </w:tcPr>
-          <w:p>
-            <w:pPr>
-              <w:spacing w:line="276" w:lineRule="auto"/>
-              <w:rPr>
-                <w:bCs/>
-              </w:rPr>
-            </w:pPr>
-            <w:r>
-              <w:t>Inserisci</w:t>
-            </w:r>
-            <w:r>
-              <w:t xml:space="preserve"> </w:t>
-            </w:r>
-            <w:r>
-              <w:t>Dati</w:t>
-            </w:r>
-            <w:r>
-              <w:t xml:space="preserve"> </w:t>
-            </w:r>
-            <w:r>
-              <w:t>Pagamento</w:t>
-            </w:r>
-          </w:p>
-        </w:tc>
-        <w:tc>
-          <w:tcPr>
-            <w:tcW w:w="4515" w:type="dxa"/>
-          </w:tcPr>
-          <w:p>
-            <w:pPr>
-              <w:spacing w:line="276" w:lineRule="auto"/>
-            </w:pPr>
-            <w:r>
-              <w:t>Permette di inserire i dati della carta di credito, necessari per effettuare il checkout</w:t>
-            </w:r>
-          </w:p>
-        </w:tc>
-      </w:tr>
-      <w:tr>
-        <w:trPr>
-          <w:cnfStyle w:val="000000100000" w:firstRow="0" w:lastRow="0" w:firstColumn="0" w:lastColumn="0" w:oddVBand="0" w:evenVBand="0" w:oddHBand="1" w:evenHBand="0" w:firstRowFirstColumn="0" w:firstRowLastColumn="0" w:lastRowFirstColumn="0" w:lastRowLastColumn="0"/>
-          <w:trHeight w:val="480"/>
-        </w:trPr>
-        <w:tc>
-          <w:tcPr>
-            <w:tcW w:w="4515" w:type="dxa"/>
-          </w:tcPr>
-          <w:p>
-            <w:pPr>
-              <w:spacing w:line="276" w:lineRule="auto"/>
-              <w:rPr>
-                <w:bCs/>
-              </w:rPr>
-            </w:pPr>
-            <w:r>
-              <w:t>Pagare</w:t>
-            </w:r>
-          </w:p>
-        </w:tc>
-        <w:tc>
-          <w:tcPr>
-            <w:tcW w:w="4515" w:type="dxa"/>
-          </w:tcPr>
-          <w:p>
-            <w:pPr>
-              <w:spacing w:line="276" w:lineRule="auto"/>
-            </w:pPr>
-            <w:r>
-              <w:t>Permette ad un</w:t>
-            </w:r>
-            <w:r>
-              <w:t xml:space="preserve"> utente</w:t>
-            </w:r>
-            <w:r>
-              <w:t xml:space="preserve"> registrato di acquistare i </w:t>
-            </w:r>
-            <w:r>
-              <w:t>prodotti</w:t>
-            </w:r>
-            <w:r>
-              <w:t xml:space="preserve"> inseriti nel carrello. Dopo tale operazione il carrello verrà svuotato</w:t>
-            </w:r>
-          </w:p>
-        </w:tc>
-      </w:tr>
-    </w:tbl>
-    <w:p>
-      <w:pPr>
-        <w:spacing w:line="276" w:lineRule="auto"/>
-      </w:pPr>
-      <w:r>
-        <w:br w:type="page"/>
-      </w:r>
-      <w:bookmarkStart w:id="10" w:name="_e5asvs7s2lb5" w:colFirst="0" w:colLast="0"/>
-      <w:bookmarkEnd w:id="10"/>
-    </w:p>
-    <w:tbl>
-      <w:tblPr>
-        <w:tblStyle w:val="Tabellagriglia5scura-colore1"/>
-        <w:tblW w:w="9030" w:type="dxa"/>
-        <w:tblLayout w:type="fixed"/>
-        <w:tblLook w:val="0620" w:firstRow="1" w:lastRow="0" w:firstColumn="0" w:lastColumn="0" w:noHBand="1" w:noVBand="1"/>
-      </w:tblPr>
-      <w:tblGrid>
-        <w:gridCol w:w="4515"/>
-        <w:gridCol w:w="4515"/>
-      </w:tblGrid>
-      <w:tr>
-        <w:trPr>
-          <w:cnfStyle w:val="100000000000" w:firstRow="1" w:lastRow="0" w:firstColumn="0" w:lastColumn="0" w:oddVBand="0" w:evenVBand="0" w:oddHBand="0" w:evenHBand="0" w:firstRowFirstColumn="0" w:firstRowLastColumn="0" w:lastRowFirstColumn="0" w:lastRowLastColumn="0"/>
-          <w:trHeight w:val="480"/>
-        </w:trPr>
-        <w:tc>
-          <w:tcPr>
-            <w:tcW w:w="4515" w:type="dxa"/>
-          </w:tcPr>
-          <w:p>
-            <w:pPr>
-              <w:spacing w:line="276" w:lineRule="auto"/>
-              <w:rPr>
-                <w:bCs w:val="0"/>
-                <w:sz w:val="22"/>
-              </w:rPr>
-            </w:pPr>
-            <w:r>
-              <w:rPr>
-                <w:bCs w:val="0"/>
-              </w:rPr>
-              <w:lastRenderedPageBreak/>
-              <w:t>Direttore</w:t>
-            </w:r>
-          </w:p>
-        </w:tc>
-        <w:tc>
-          <w:tcPr>
-            <w:tcW w:w="4515" w:type="dxa"/>
-          </w:tcPr>
-          <w:p>
-            <w:pPr>
-              <w:spacing w:line="276" w:lineRule="auto"/>
-              <w:rPr>
-                <w:sz w:val="22"/>
-              </w:rPr>
-            </w:pPr>
-            <w:r>
-              <w:rPr>
-                <w:sz w:val="22"/>
-              </w:rPr>
-              <w:t xml:space="preserve">Permette </w:t>
-            </w:r>
-            <w:r>
-              <w:rPr>
-                <w:sz w:val="22"/>
-              </w:rPr>
-              <w:t>l’inserimento e la rimozione del personale (Gestore ordine o Gestore prodotti)</w:t>
-            </w:r>
-          </w:p>
-        </w:tc>
-      </w:tr>
-    </w:tbl>
-    <w:p/>
-    <w:tbl>
-      <w:tblPr>
-        <w:tblStyle w:val="Tabellagriglia5scura-colore1"/>
-        <w:tblW w:w="9030" w:type="dxa"/>
-        <w:tblLayout w:type="fixed"/>
-        <w:tblLook w:val="0420" w:firstRow="1" w:lastRow="0" w:firstColumn="0" w:lastColumn="0" w:noHBand="0" w:noVBand="1"/>
-      </w:tblPr>
-      <w:tblGrid>
-        <w:gridCol w:w="4515"/>
-        <w:gridCol w:w="4515"/>
-      </w:tblGrid>
-      <w:tr>
-        <w:trPr>
-          <w:cnfStyle w:val="100000000000" w:firstRow="1" w:lastRow="0" w:firstColumn="0" w:lastColumn="0" w:oddVBand="0" w:evenVBand="0" w:oddHBand="0" w:evenHBand="0" w:firstRowFirstColumn="0" w:firstRowLastColumn="0" w:lastRowFirstColumn="0" w:lastRowLastColumn="0"/>
-          <w:trHeight w:val="480"/>
-        </w:trPr>
-        <w:tc>
-          <w:tcPr>
-            <w:tcW w:w="4515" w:type="dxa"/>
-          </w:tcPr>
-          <w:p>
-            <w:pPr>
-              <w:spacing w:line="276" w:lineRule="auto"/>
-              <w:rPr>
-                <w:bCs w:val="0"/>
-                <w:color w:val="FFFFFF"/>
-                <w:sz w:val="22"/>
-              </w:rPr>
-            </w:pPr>
-            <w:r>
-              <w:rPr>
-                <w:bCs w:val="0"/>
-                <w:color w:val="FFFFFF"/>
-                <w:sz w:val="22"/>
-              </w:rPr>
-              <w:t>Servizio</w:t>
-            </w:r>
-          </w:p>
-        </w:tc>
-        <w:tc>
-          <w:tcPr>
-            <w:tcW w:w="4515" w:type="dxa"/>
-          </w:tcPr>
-          <w:p>
-            <w:pPr>
-              <w:spacing w:line="276" w:lineRule="auto"/>
-              <w:rPr>
-                <w:bCs w:val="0"/>
-                <w:color w:val="FFFFFF"/>
-                <w:sz w:val="22"/>
-              </w:rPr>
-            </w:pPr>
-            <w:r>
-              <w:rPr>
-                <w:bCs w:val="0"/>
-                <w:color w:val="FFFFFF"/>
-                <w:sz w:val="22"/>
-              </w:rPr>
-              <w:t>Descrizione</w:t>
-            </w:r>
-          </w:p>
-        </w:tc>
-      </w:tr>
-      <w:tr>
-        <w:trPr>
-          <w:cnfStyle w:val="000000100000" w:firstRow="0" w:lastRow="0" w:firstColumn="0" w:lastColumn="0" w:oddVBand="0" w:evenVBand="0" w:oddHBand="1" w:evenHBand="0" w:firstRowFirstColumn="0" w:firstRowLastColumn="0" w:lastRowFirstColumn="0" w:lastRowLastColumn="0"/>
-          <w:trHeight w:val="480"/>
-        </w:trPr>
-        <w:tc>
-          <w:tcPr>
-            <w:tcW w:w="4515" w:type="dxa"/>
-          </w:tcPr>
-          <w:p>
-            <w:pPr>
-              <w:spacing w:line="276" w:lineRule="auto"/>
-              <w:rPr>
-                <w:bCs/>
-              </w:rPr>
-            </w:pPr>
-            <w:r>
-              <w:rPr>
-                <w:bCs/>
-              </w:rPr>
-              <w:t>Aggiungi personale (Gestore prodotto o gestore ordine)</w:t>
-            </w:r>
-          </w:p>
-        </w:tc>
-        <w:tc>
-          <w:tcPr>
-            <w:tcW w:w="4515" w:type="dxa"/>
-          </w:tcPr>
-          <w:p>
-            <w:pPr>
-              <w:spacing w:line="276" w:lineRule="auto"/>
-            </w:pPr>
-            <w:r>
-              <w:t>Permette</w:t>
-            </w:r>
-            <w:r>
-              <w:t xml:space="preserve"> al Direttore</w:t>
-            </w:r>
-            <w:r>
-              <w:t xml:space="preserve"> di inserire </w:t>
-            </w:r>
-            <w:r>
-              <w:t>il nuovo personale prodotto</w:t>
-            </w:r>
-            <w:r>
-              <w:t xml:space="preserve"> al</w:t>
-            </w:r>
-            <w:r>
-              <w:t xml:space="preserve"> ruolo</w:t>
-            </w:r>
-            <w:r>
-              <w:t xml:space="preserve"> selezionat</w:t>
-            </w:r>
-            <w:r>
-              <w:t>o</w:t>
+              <w:t xml:space="preserve">Permette ad un </w:t>
+            </w:r>
+            <w:r>
+              <w:t>Gestore ordine di modificare le</w:t>
+            </w:r>
+            <w:r>
+              <w:t xml:space="preserve"> informazioni relative ad un </w:t>
+            </w:r>
+            <w:r>
+              <w:t>ordine se non ancora spedito</w:t>
             </w:r>
           </w:p>
         </w:tc>
@@ -17997,13 +17390,13 @@
               <w:rPr>
                 <w:bCs/>
               </w:rPr>
-              <w:t>Rimuovere</w:t>
+              <w:t>Visualizza</w:t>
             </w:r>
             <w:r>
               <w:rPr>
                 <w:bCs/>
               </w:rPr>
-              <w:t xml:space="preserve"> personale (Gestore prodotto o gestore ordine)</w:t>
+              <w:t>re ordini</w:t>
             </w:r>
           </w:p>
         </w:tc>
@@ -18014,62 +17407,6 @@
           <w:p>
             <w:pPr>
               <w:spacing w:line="276" w:lineRule="auto"/>
-              <w:rPr>
-                <w:u w:val="single"/>
-              </w:rPr>
-            </w:pPr>
-            <w:r>
-              <w:t>Permette</w:t>
-            </w:r>
-            <w:r>
-              <w:t xml:space="preserve"> al Direttore</w:t>
-            </w:r>
-            <w:r>
-              <w:t xml:space="preserve"> di </w:t>
-            </w:r>
-            <w:r>
-              <w:t>rimuovere un personale di uno specifico ruolo</w:t>
-            </w:r>
-          </w:p>
-        </w:tc>
-      </w:tr>
-      <w:tr>
-        <w:trPr>
-          <w:cnfStyle w:val="000000100000" w:firstRow="0" w:lastRow="0" w:firstColumn="0" w:lastColumn="0" w:oddVBand="0" w:evenVBand="0" w:oddHBand="1" w:evenHBand="0" w:firstRowFirstColumn="0" w:firstRowLastColumn="0" w:lastRowFirstColumn="0" w:lastRowLastColumn="0"/>
-          <w:trHeight w:val="480"/>
-        </w:trPr>
-        <w:tc>
-          <w:tcPr>
-            <w:tcW w:w="4515" w:type="dxa"/>
-          </w:tcPr>
-          <w:p>
-            <w:pPr>
-              <w:spacing w:line="276" w:lineRule="auto"/>
-              <w:rPr>
-                <w:bCs/>
-              </w:rPr>
-            </w:pPr>
-            <w:r>
-              <w:rPr>
-                <w:bCs/>
-              </w:rPr>
-              <w:t>Visualizza</w:t>
-            </w:r>
-            <w:r>
-              <w:rPr>
-                <w:bCs/>
-              </w:rPr>
-              <w:t>re ordini</w:t>
-            </w:r>
-          </w:p>
-        </w:tc>
-        <w:tc>
-          <w:tcPr>
-            <w:tcW w:w="4515" w:type="dxa"/>
-          </w:tcPr>
-          <w:p>
-            <w:pPr>
-              <w:spacing w:line="276" w:lineRule="auto"/>
             </w:pPr>
             <w:r>
               <w:t xml:space="preserve">Permette di visualizzare </w:t>
@@ -18081,12 +17418,25 @@
               <w:t xml:space="preserve"> </w:t>
             </w:r>
             <w:r>
-              <w:t>effettuati</w:t>
+              <w:t xml:space="preserve">effettuati </w:t>
+            </w:r>
+            <w:r>
+              <w:t>non ancora confermati.</w:t>
             </w:r>
           </w:p>
         </w:tc>
       </w:tr>
     </w:tbl>
+    <w:p>
+      <w:pPr>
+        <w:spacing w:line="276" w:lineRule="auto"/>
+      </w:pPr>
+      <w:r>
+        <w:br w:type="page"/>
+      </w:r>
+      <w:bookmarkStart w:id="10" w:name="_e5asvs7s2lb5" w:colFirst="0" w:colLast="0"/>
+      <w:bookmarkEnd w:id="10"/>
+    </w:p>
     <w:p/>
     <w:p/>
     <w:p/>
@@ -23029,35 +22379,6 @@
           <inkml:channelProperty channel="F" name="resolution" value="0" units="1/dev"/>
         </inkml:channelProperties>
       </inkml:inkSource>
-      <inkml:timestamp xml:id="ts0" timeString="2022-01-28T19:56:14.862"/>
-    </inkml:context>
-    <inkml:brush xml:id="br0">
-      <inkml:brushProperty name="width" value="0.05" units="cm"/>
-      <inkml:brushProperty name="height" value="0.05" units="cm"/>
-      <inkml:brushProperty name="color" value="#E71224"/>
-    </inkml:brush>
-  </inkml:definitions>
-  <inkml:trace contextRef="#ctx0" brushRef="#br0">3912 1 24575,'-26'0'0,"-120"-1"0,-214 27 0,-222 94 0,489-98 0,-161 46 0,-5 26 0,134-47 0,-37 5 0,87-30 0,-90 40 0,-145 61 0,275-110 0,-123 55 0,30-12 0,113-51 0,0-1 0,-1-1 0,1 0 0,-32 1 0,-16 2 0,-259 52 0,273-51 9,-37 9-1383,68-11-5452</inkml:trace>
-  <inkml:trace contextRef="#ctx0" brushRef="#br0" timeOffset="1458.95">292 552 24575,'-1'12'0,"0"1"0,-1-1 0,0 1 0,-1-1 0,0 0 0,-1 0 0,0-1 0,-9 16 0,-3 4 0,-36 49 0,37-62 0,-1 0 0,-1-1 0,-22 18 0,-14 15 0,44-41 0,4-4 0,0 0 0,-1 0 0,2 1 0,-1 0 0,1 0 0,-5 10 0,8-15 0,1 1 0,-1-1 0,1 1 0,-1-1 0,1 1 0,0-1 0,0 1 0,0 0 0,0-1 0,0 1 0,0-1 0,1 1 0,-1-1 0,0 1 0,1 0 0,-1-1 0,1 0 0,-1 1 0,1-1 0,0 1 0,0-1 0,0 0 0,0 1 0,0-1 0,0 0 0,0 0 0,0 0 0,0 0 0,0 0 0,1 0 0,-1 0 0,0 0 0,1 0 0,-1-1 0,1 1 0,2 0 0,14 8 0,1-1 0,0-1 0,0-1 0,1-1 0,39 5 0,109 2 0,-83-8 0,29 3 0,-19-3 0,145 27 0,-171-19 59,122 6 1,69-15-1496,-257-3 1388,29-1-6778</inkml:trace>
-</inkml:ink>
-</file>
-
-<file path=word/ink/ink2.xml><?xml version="1.0" encoding="utf-8"?>
-<inkml:ink xmlns:inkml="http://www.w3.org/2003/InkML">
-  <inkml:definitions>
-    <inkml:context xml:id="ctx0">
-      <inkml:inkSource xml:id="inkSrc0">
-        <inkml:traceFormat>
-          <inkml:channel name="X" type="integer" min="-2.14748E9" max="2.14748E9" units="cm"/>
-          <inkml:channel name="Y" type="integer" min="-2.14748E9" max="2.14748E9" units="cm"/>
-          <inkml:channel name="F" type="integer" max="32767" units="dev"/>
-        </inkml:traceFormat>
-        <inkml:channelProperties>
-          <inkml:channelProperty channel="X" name="resolution" value="1000" units="1/cm"/>
-          <inkml:channelProperty channel="Y" name="resolution" value="1000" units="1/cm"/>
-          <inkml:channelProperty channel="F" name="resolution" value="0" units="1/dev"/>
-        </inkml:channelProperties>
-      </inkml:inkSource>
       <inkml:timestamp xml:id="ts0" timeString="2021-12-20T15:49:42.002"/>
     </inkml:context>
     <inkml:brush xml:id="br0">
@@ -23072,7 +22393,7 @@
 </inkml:ink>
 </file>
 
-<file path=word/ink/ink3.xml><?xml version="1.0" encoding="utf-8"?>
+<file path=word/ink/ink2.xml><?xml version="1.0" encoding="utf-8"?>
 <inkml:ink xmlns:inkml="http://www.w3.org/2003/InkML">
   <inkml:definitions>
     <inkml:context xml:id="ctx0">
@@ -23100,7 +22421,7 @@
 </inkml:ink>
 </file>
 
-<file path=word/ink/ink4.xml><?xml version="1.0" encoding="utf-8"?>
+<file path=word/ink/ink3.xml><?xml version="1.0" encoding="utf-8"?>
 <inkml:ink xmlns:inkml="http://www.w3.org/2003/InkML">
   <inkml:definitions>
     <inkml:context xml:id="ctx0">
@@ -23129,7 +22450,7 @@
 </inkml:ink>
 </file>
 
-<file path=word/ink/ink5.xml><?xml version="1.0" encoding="utf-8"?>
+<file path=word/ink/ink4.xml><?xml version="1.0" encoding="utf-8"?>
 <inkml:ink xmlns:inkml="http://www.w3.org/2003/InkML">
   <inkml:definitions>
     <inkml:context xml:id="ctx0">

</xml_diff>